<commit_message>
Added a template for the description of use cases
git-svn-id: https://mosig1-ihm-semitag.googlecode.com/svn/trunk@6 ed92555f-d63e-f482-5d54-0f9be2efd421
</commit_message>
<xml_diff>
--- a/report/hci_project_requirements_andon.docx
+++ b/report/hci_project_requirements_andon.docx
@@ -102,6 +102,26 @@
         </w:rPr>
         <w:t>Project: Design of an interactive application</w:t>
       </w:r>
+    </w:p>
+    <w:p>
+      <w:pPr>
+        <w:rPr>
+          <w:rStyle w:val="SubtleEmphasis"/>
+        </w:rPr>
+      </w:pPr>
+      <w:r>
+        <w:rPr>
+          <w:rStyle w:val="SubtleEmphasis"/>
+        </w:rPr>
+        <w:br w:type="page"/>
+      </w:r>
+    </w:p>
+    <w:p>
+      <w:pPr>
+        <w:rPr>
+          <w:rStyle w:val="SubtleEmphasis"/>
+        </w:rPr>
+      </w:pPr>
     </w:p>
     <w:p/>
     <w:sdt>
@@ -140,7 +160,9 @@
               <w:tab w:val="right" w:leader="dot" w:pos="9016"/>
             </w:tabs>
             <w:rPr>
+              <w:rFonts w:eastAsiaTheme="minorEastAsia"/>
               <w:noProof/>
+              <w:lang w:eastAsia="en-GB"/>
             </w:rPr>
           </w:pPr>
           <w:r>
@@ -152,7 +174,7 @@
           <w:r>
             <w:fldChar w:fldCharType="separate"/>
           </w:r>
-          <w:hyperlink w:anchor="_Toc287192468" w:history="1">
+          <w:hyperlink w:anchor="_Toc287195603" w:history="1">
             <w:r>
               <w:rPr>
                 <w:rStyle w:val="Hyperlink"/>
@@ -162,7 +184,9 @@
             </w:r>
             <w:r>
               <w:rPr>
-                <w:noProof/>
+                <w:rFonts w:eastAsiaTheme="minorEastAsia"/>
+                <w:noProof/>
+                <w:lang w:eastAsia="en-GB"/>
               </w:rPr>
               <w:tab/>
             </w:r>
@@ -171,7 +195,7 @@
                 <w:rStyle w:val="Hyperlink"/>
                 <w:noProof/>
               </w:rPr>
-              <w:t>Reasons and motivation for the project</w:t>
+              <w:t>Objectives of the project</w:t>
             </w:r>
             <w:r>
               <w:rPr>
@@ -192,7 +216,7 @@
                 <w:noProof/>
                 <w:webHidden/>
               </w:rPr>
-              <w:instrText xml:space="preserve"> PAGEREF _Toc287192468 \h </w:instrText>
+              <w:instrText xml:space="preserve"> PAGEREF _Toc287195603 \h </w:instrText>
             </w:r>
             <w:r>
               <w:rPr>
@@ -212,7 +236,7 @@
                 <w:noProof/>
                 <w:webHidden/>
               </w:rPr>
-              <w:t>2</w:t>
+              <w:t>3</w:t>
             </w:r>
             <w:r>
               <w:rPr>
@@ -231,10 +255,12 @@
               <w:tab w:val="right" w:leader="dot" w:pos="9016"/>
             </w:tabs>
             <w:rPr>
+              <w:rFonts w:eastAsiaTheme="minorEastAsia"/>
               <w:noProof/>
+              <w:lang w:eastAsia="en-GB"/>
             </w:rPr>
           </w:pPr>
-          <w:hyperlink w:anchor="_Toc287192469" w:history="1">
+          <w:hyperlink w:anchor="_Toc287195604" w:history="1">
             <w:r>
               <w:rPr>
                 <w:rStyle w:val="Hyperlink"/>
@@ -244,7 +270,9 @@
             </w:r>
             <w:r>
               <w:rPr>
-                <w:noProof/>
+                <w:rFonts w:eastAsiaTheme="minorEastAsia"/>
+                <w:noProof/>
+                <w:lang w:eastAsia="en-GB"/>
               </w:rPr>
               <w:tab/>
             </w:r>
@@ -274,7 +302,7 @@
                 <w:noProof/>
                 <w:webHidden/>
               </w:rPr>
-              <w:instrText xml:space="preserve"> PAGEREF _Toc287192469 \h </w:instrText>
+              <w:instrText xml:space="preserve"> PAGEREF _Toc287195604 \h </w:instrText>
             </w:r>
             <w:r>
               <w:rPr>
@@ -294,7 +322,7 @@
                 <w:noProof/>
                 <w:webHidden/>
               </w:rPr>
-              <w:t>2</w:t>
+              <w:t>3</w:t>
             </w:r>
             <w:r>
               <w:rPr>
@@ -313,10 +341,12 @@
               <w:tab w:val="right" w:leader="dot" w:pos="9016"/>
             </w:tabs>
             <w:rPr>
+              <w:rFonts w:eastAsiaTheme="minorEastAsia"/>
               <w:noProof/>
+              <w:lang w:eastAsia="en-GB"/>
             </w:rPr>
           </w:pPr>
-          <w:hyperlink w:anchor="_Toc287192470" w:history="1">
+          <w:hyperlink w:anchor="_Toc287195605" w:history="1">
             <w:r>
               <w:rPr>
                 <w:rStyle w:val="Hyperlink"/>
@@ -326,7 +356,9 @@
             </w:r>
             <w:r>
               <w:rPr>
-                <w:noProof/>
+                <w:rFonts w:eastAsiaTheme="minorEastAsia"/>
+                <w:noProof/>
+                <w:lang w:eastAsia="en-GB"/>
               </w:rPr>
               <w:tab/>
             </w:r>
@@ -356,7 +388,7 @@
                 <w:noProof/>
                 <w:webHidden/>
               </w:rPr>
-              <w:instrText xml:space="preserve"> PAGEREF _Toc287192470 \h </w:instrText>
+              <w:instrText xml:space="preserve"> PAGEREF _Toc287195605 \h </w:instrText>
             </w:r>
             <w:r>
               <w:rPr>
@@ -376,7 +408,7 @@
                 <w:noProof/>
                 <w:webHidden/>
               </w:rPr>
-              <w:t>2</w:t>
+              <w:t>3</w:t>
             </w:r>
             <w:r>
               <w:rPr>
@@ -395,10 +427,12 @@
               <w:tab w:val="right" w:leader="dot" w:pos="9016"/>
             </w:tabs>
             <w:rPr>
+              <w:rFonts w:eastAsiaTheme="minorEastAsia"/>
               <w:noProof/>
+              <w:lang w:eastAsia="en-GB"/>
             </w:rPr>
           </w:pPr>
-          <w:hyperlink w:anchor="_Toc287192471" w:history="1">
+          <w:hyperlink w:anchor="_Toc287195606" w:history="1">
             <w:r>
               <w:rPr>
                 <w:rStyle w:val="Hyperlink"/>
@@ -408,7 +442,9 @@
             </w:r>
             <w:r>
               <w:rPr>
-                <w:noProof/>
+                <w:rFonts w:eastAsiaTheme="minorEastAsia"/>
+                <w:noProof/>
+                <w:lang w:eastAsia="en-GB"/>
               </w:rPr>
               <w:tab/>
             </w:r>
@@ -438,7 +474,7 @@
                 <w:noProof/>
                 <w:webHidden/>
               </w:rPr>
-              <w:instrText xml:space="preserve"> PAGEREF _Toc287192471 \h </w:instrText>
+              <w:instrText xml:space="preserve"> PAGEREF _Toc287195606 \h </w:instrText>
             </w:r>
             <w:r>
               <w:rPr>
@@ -458,7 +494,7 @@
                 <w:noProof/>
                 <w:webHidden/>
               </w:rPr>
-              <w:t>2</w:t>
+              <w:t>3</w:t>
             </w:r>
             <w:r>
               <w:rPr>
@@ -477,10 +513,12 @@
               <w:tab w:val="right" w:leader="dot" w:pos="9016"/>
             </w:tabs>
             <w:rPr>
+              <w:rFonts w:eastAsiaTheme="minorEastAsia"/>
               <w:noProof/>
+              <w:lang w:eastAsia="en-GB"/>
             </w:rPr>
           </w:pPr>
-          <w:hyperlink w:anchor="_Toc287192472" w:history="1">
+          <w:hyperlink w:anchor="_Toc287195607" w:history="1">
             <w:r>
               <w:rPr>
                 <w:rStyle w:val="Hyperlink"/>
@@ -490,7 +528,9 @@
             </w:r>
             <w:r>
               <w:rPr>
-                <w:noProof/>
+                <w:rFonts w:eastAsiaTheme="minorEastAsia"/>
+                <w:noProof/>
+                <w:lang w:eastAsia="en-GB"/>
               </w:rPr>
               <w:tab/>
             </w:r>
@@ -520,7 +560,7 @@
                 <w:noProof/>
                 <w:webHidden/>
               </w:rPr>
-              <w:instrText xml:space="preserve"> PAGEREF _Toc287192472 \h </w:instrText>
+              <w:instrText xml:space="preserve"> PAGEREF _Toc287195607 \h </w:instrText>
             </w:r>
             <w:r>
               <w:rPr>
@@ -540,7 +580,7 @@
                 <w:noProof/>
                 <w:webHidden/>
               </w:rPr>
-              <w:t>2</w:t>
+              <w:t>3</w:t>
             </w:r>
             <w:r>
               <w:rPr>
@@ -559,10 +599,12 @@
               <w:tab w:val="right" w:leader="dot" w:pos="9016"/>
             </w:tabs>
             <w:rPr>
+              <w:rFonts w:eastAsiaTheme="minorEastAsia"/>
               <w:noProof/>
+              <w:lang w:eastAsia="en-GB"/>
             </w:rPr>
           </w:pPr>
-          <w:hyperlink w:anchor="_Toc287192473" w:history="1">
+          <w:hyperlink w:anchor="_Toc287195608" w:history="1">
             <w:r>
               <w:rPr>
                 <w:rStyle w:val="Hyperlink"/>
@@ -572,7 +614,9 @@
             </w:r>
             <w:r>
               <w:rPr>
-                <w:noProof/>
+                <w:rFonts w:eastAsiaTheme="minorEastAsia"/>
+                <w:noProof/>
+                <w:lang w:eastAsia="en-GB"/>
               </w:rPr>
               <w:tab/>
             </w:r>
@@ -602,7 +646,7 @@
                 <w:noProof/>
                 <w:webHidden/>
               </w:rPr>
-              <w:instrText xml:space="preserve"> PAGEREF _Toc287192473 \h </w:instrText>
+              <w:instrText xml:space="preserve"> PAGEREF _Toc287195608 \h </w:instrText>
             </w:r>
             <w:r>
               <w:rPr>
@@ -622,7 +666,7 @@
                 <w:noProof/>
                 <w:webHidden/>
               </w:rPr>
-              <w:t>2</w:t>
+              <w:t>3</w:t>
             </w:r>
             <w:r>
               <w:rPr>
@@ -641,10 +685,12 @@
               <w:tab w:val="right" w:leader="dot" w:pos="9016"/>
             </w:tabs>
             <w:rPr>
+              <w:rFonts w:eastAsiaTheme="minorEastAsia"/>
               <w:noProof/>
+              <w:lang w:eastAsia="en-GB"/>
             </w:rPr>
           </w:pPr>
-          <w:hyperlink w:anchor="_Toc287192474" w:history="1">
+          <w:hyperlink w:anchor="_Toc287195609" w:history="1">
             <w:r>
               <w:rPr>
                 <w:rStyle w:val="Hyperlink"/>
@@ -654,7 +700,9 @@
             </w:r>
             <w:r>
               <w:rPr>
-                <w:noProof/>
+                <w:rFonts w:eastAsiaTheme="minorEastAsia"/>
+                <w:noProof/>
+                <w:lang w:eastAsia="en-GB"/>
               </w:rPr>
               <w:tab/>
             </w:r>
@@ -684,7 +732,7 @@
                 <w:noProof/>
                 <w:webHidden/>
               </w:rPr>
-              <w:instrText xml:space="preserve"> PAGEREF _Toc287192474 \h </w:instrText>
+              <w:instrText xml:space="preserve"> PAGEREF _Toc287195609 \h </w:instrText>
             </w:r>
             <w:r>
               <w:rPr>
@@ -704,7 +752,7 @@
                 <w:noProof/>
                 <w:webHidden/>
               </w:rPr>
-              <w:t>2</w:t>
+              <w:t>3</w:t>
             </w:r>
             <w:r>
               <w:rPr>
@@ -723,39 +771,111 @@
               <w:tab w:val="right" w:leader="dot" w:pos="9016"/>
             </w:tabs>
             <w:rPr>
+              <w:rFonts w:eastAsiaTheme="minorEastAsia"/>
+              <w:noProof/>
+              <w:lang w:eastAsia="en-GB"/>
+            </w:rPr>
+          </w:pPr>
+          <w:hyperlink w:anchor="_Toc287195610" w:history="1">
+            <w:r>
+              <w:rPr>
+                <w:rStyle w:val="Hyperlink"/>
+                <w:noProof/>
+              </w:rPr>
+              <w:t>3.</w:t>
+            </w:r>
+            <w:r>
+              <w:rPr>
+                <w:rFonts w:eastAsiaTheme="minorEastAsia"/>
+                <w:noProof/>
+                <w:lang w:eastAsia="en-GB"/>
+              </w:rPr>
+              <w:tab/>
+            </w:r>
+            <w:r>
+              <w:rPr>
+                <w:rStyle w:val="Hyperlink"/>
+                <w:noProof/>
+              </w:rPr>
+              <w:t>Scenarios</w:t>
+            </w:r>
+            <w:r>
+              <w:rPr>
+                <w:noProof/>
+                <w:webHidden/>
+              </w:rPr>
+              <w:tab/>
+            </w:r>
+            <w:r>
+              <w:rPr>
+                <w:noProof/>
+                <w:webHidden/>
+              </w:rPr>
+              <w:fldChar w:fldCharType="begin"/>
+            </w:r>
+            <w:r>
+              <w:rPr>
+                <w:noProof/>
+                <w:webHidden/>
+              </w:rPr>
+              <w:instrText xml:space="preserve"> PAGEREF _Toc287195610 \h </w:instrText>
+            </w:r>
+            <w:r>
+              <w:rPr>
+                <w:noProof/>
+                <w:webHidden/>
+              </w:rPr>
+            </w:r>
+            <w:r>
+              <w:rPr>
+                <w:noProof/>
+                <w:webHidden/>
+              </w:rPr>
+              <w:fldChar w:fldCharType="separate"/>
+            </w:r>
+            <w:r>
+              <w:rPr>
+                <w:noProof/>
+                <w:webHidden/>
+              </w:rPr>
+              <w:t>3</w:t>
+            </w:r>
+            <w:r>
+              <w:rPr>
+                <w:noProof/>
+                <w:webHidden/>
+              </w:rPr>
+              <w:fldChar w:fldCharType="end"/>
+            </w:r>
+          </w:hyperlink>
+        </w:p>
+        <w:p>
+          <w:pPr>
+            <w:pStyle w:val="TOC3"/>
+            <w:tabs>
+              <w:tab w:val="right" w:leader="dot" w:pos="9016"/>
+            </w:tabs>
+            <w:rPr>
               <w:noProof/>
             </w:rPr>
           </w:pPr>
-          <w:hyperlink w:anchor="_Toc287192475" w:history="1">
+          <w:hyperlink w:anchor="_Toc287195611" w:history="1">
             <w:r>
               <w:rPr>
                 <w:rStyle w:val="Hyperlink"/>
                 <w:noProof/>
               </w:rPr>
-              <w:t>3.</w:t>
-            </w:r>
-            <w:r>
-              <w:rPr>
-                <w:noProof/>
+              <w:t>USE CASE TITLE</w:t>
+            </w:r>
+            <w:r>
+              <w:rPr>
+                <w:noProof/>
+                <w:webHidden/>
               </w:rPr>
               <w:tab/>
             </w:r>
             <w:r>
               <w:rPr>
-                <w:rStyle w:val="Hyperlink"/>
-                <w:noProof/>
-              </w:rPr>
-              <w:t>Scenarios</w:t>
-            </w:r>
-            <w:r>
-              <w:rPr>
-                <w:noProof/>
-                <w:webHidden/>
-              </w:rPr>
-              <w:tab/>
-            </w:r>
-            <w:r>
-              <w:rPr>
                 <w:noProof/>
                 <w:webHidden/>
               </w:rPr>
@@ -766,7 +886,7 @@
                 <w:noProof/>
                 <w:webHidden/>
               </w:rPr>
-              <w:instrText xml:space="preserve"> PAGEREF _Toc287192475 \h </w:instrText>
+              <w:instrText xml:space="preserve"> PAGEREF _Toc287195611 \h </w:instrText>
             </w:r>
             <w:r>
               <w:rPr>
@@ -786,7 +906,7 @@
                 <w:noProof/>
                 <w:webHidden/>
               </w:rPr>
-              <w:t>2</w:t>
+              <w:t>3</w:t>
             </w:r>
             <w:r>
               <w:rPr>
@@ -805,10 +925,12 @@
               <w:tab w:val="right" w:leader="dot" w:pos="9016"/>
             </w:tabs>
             <w:rPr>
+              <w:rFonts w:eastAsiaTheme="minorEastAsia"/>
               <w:noProof/>
+              <w:lang w:eastAsia="en-GB"/>
             </w:rPr>
           </w:pPr>
-          <w:hyperlink w:anchor="_Toc287192476" w:history="1">
+          <w:hyperlink w:anchor="_Toc287195612" w:history="1">
             <w:r>
               <w:rPr>
                 <w:rStyle w:val="Hyperlink"/>
@@ -818,7 +940,9 @@
             </w:r>
             <w:r>
               <w:rPr>
-                <w:noProof/>
+                <w:rFonts w:eastAsiaTheme="minorEastAsia"/>
+                <w:noProof/>
+                <w:lang w:eastAsia="en-GB"/>
               </w:rPr>
               <w:tab/>
             </w:r>
@@ -848,7 +972,7 @@
                 <w:noProof/>
                 <w:webHidden/>
               </w:rPr>
-              <w:instrText xml:space="preserve"> PAGEREF _Toc287192476 \h </w:instrText>
+              <w:instrText xml:space="preserve"> PAGEREF _Toc287195612 \h </w:instrText>
             </w:r>
             <w:r>
               <w:rPr>
@@ -868,7 +992,7 @@
                 <w:noProof/>
                 <w:webHidden/>
               </w:rPr>
-              <w:t>2</w:t>
+              <w:t>3</w:t>
             </w:r>
             <w:r>
               <w:rPr>
@@ -887,10 +1011,12 @@
               <w:tab w:val="right" w:leader="dot" w:pos="9016"/>
             </w:tabs>
             <w:rPr>
+              <w:rFonts w:eastAsiaTheme="minorEastAsia"/>
               <w:noProof/>
+              <w:lang w:eastAsia="en-GB"/>
             </w:rPr>
           </w:pPr>
-          <w:hyperlink w:anchor="_Toc287192477" w:history="1">
+          <w:hyperlink w:anchor="_Toc287195613" w:history="1">
             <w:r>
               <w:rPr>
                 <w:rStyle w:val="Hyperlink"/>
@@ -900,7 +1026,9 @@
             </w:r>
             <w:r>
               <w:rPr>
-                <w:noProof/>
+                <w:rFonts w:eastAsiaTheme="minorEastAsia"/>
+                <w:noProof/>
+                <w:lang w:eastAsia="en-GB"/>
               </w:rPr>
               <w:tab/>
             </w:r>
@@ -930,7 +1058,7 @@
                 <w:noProof/>
                 <w:webHidden/>
               </w:rPr>
-              <w:instrText xml:space="preserve"> PAGEREF _Toc287192477 \h </w:instrText>
+              <w:instrText xml:space="preserve"> PAGEREF _Toc287195613 \h </w:instrText>
             </w:r>
             <w:r>
               <w:rPr>
@@ -950,7 +1078,7 @@
                 <w:noProof/>
                 <w:webHidden/>
               </w:rPr>
-              <w:t>2</w:t>
+              <w:t>3</w:t>
             </w:r>
             <w:r>
               <w:rPr>
@@ -970,7 +1098,6 @@
     </w:sdt>
     <w:p>
       <w:r>
-        <w:lastRenderedPageBreak/>
         <w:br w:type="page"/>
       </w:r>
     </w:p>
@@ -983,15 +1110,12 @@
           <w:numId w:val="1"/>
         </w:numPr>
       </w:pPr>
-      <w:bookmarkStart w:id="0" w:name="_Toc287192468"/>
+      <w:bookmarkStart w:id="0" w:name="_Toc287195603"/>
       <w:r>
-        <w:t xml:space="preserve">Reasons </w:t>
+        <w:t>Objectives of</w:t>
       </w:r>
       <w:r>
-        <w:t xml:space="preserve">and motivation </w:t>
-      </w:r>
-      <w:r>
-        <w:t>for the project</w:t>
+        <w:t xml:space="preserve"> the project</w:t>
       </w:r>
       <w:bookmarkEnd w:id="0"/>
       <w:r>
@@ -1006,7 +1130,7 @@
           <w:numId w:val="1"/>
         </w:numPr>
       </w:pPr>
-      <w:bookmarkStart w:id="1" w:name="_Toc287192469"/>
+      <w:bookmarkStart w:id="1" w:name="_Toc287195604"/>
       <w:r>
         <w:t>Targeted user-base</w:t>
       </w:r>
@@ -1020,7 +1144,7 @@
           <w:numId w:val="4"/>
         </w:numPr>
       </w:pPr>
-      <w:bookmarkStart w:id="2" w:name="_Toc287192470"/>
+      <w:bookmarkStart w:id="2" w:name="_Toc287195605"/>
       <w:r>
         <w:t>General description</w:t>
       </w:r>
@@ -1034,7 +1158,7 @@
           <w:numId w:val="4"/>
         </w:numPr>
       </w:pPr>
-      <w:bookmarkStart w:id="3" w:name="_Toc287192471"/>
+      <w:bookmarkStart w:id="3" w:name="_Toc287195606"/>
       <w:r>
         <w:t>Personas</w:t>
       </w:r>
@@ -1048,7 +1172,7 @@
           <w:numId w:val="1"/>
         </w:numPr>
       </w:pPr>
-      <w:bookmarkStart w:id="4" w:name="_Toc287192472"/>
+      <w:bookmarkStart w:id="4" w:name="_Toc287195607"/>
       <w:r>
         <w:t>Functional Requirements</w:t>
       </w:r>
@@ -1062,7 +1186,7 @@
           <w:numId w:val="5"/>
         </w:numPr>
       </w:pPr>
-      <w:bookmarkStart w:id="5" w:name="_Toc287192473"/>
+      <w:bookmarkStart w:id="5" w:name="_Toc287195608"/>
       <w:r>
         <w:t>User input collection</w:t>
       </w:r>
@@ -1076,13 +1200,18 @@
           <w:numId w:val="5"/>
         </w:numPr>
       </w:pPr>
-      <w:bookmarkStart w:id="6" w:name="_Toc287192474"/>
+      <w:bookmarkStart w:id="6" w:name="_Toc287195609"/>
       <w:r>
         <w:t>Analysis</w:t>
       </w:r>
       <w:bookmarkEnd w:id="6"/>
     </w:p>
     <w:p>
+      <w:r>
+        <w:br w:type="page"/>
+      </w:r>
+    </w:p>
+    <w:p>
       <w:pPr>
         <w:pStyle w:val="Heading2"/>
         <w:numPr>
@@ -1090,27 +1219,16 @@
           <w:numId w:val="5"/>
         </w:numPr>
       </w:pPr>
-      <w:bookmarkStart w:id="7" w:name="_Toc287192475"/>
       <w:r>
-        <w:t>Scenarios</w:t>
+        <w:lastRenderedPageBreak/>
+        <w:t>Use Cases</w:t>
       </w:r>
-      <w:bookmarkEnd w:id="7"/>
     </w:p>
     <w:p>
       <w:pPr>
-        <w:pStyle w:val="Heading2"/>
-        <w:numPr>
-          <w:ilvl w:val="0"/>
-          <w:numId w:val="5"/>
-        </w:numPr>
-      </w:pPr>
-      <w:bookmarkStart w:id="8" w:name="_Toc287192476"/>
-      <w:r>
-        <w:t>Use cases</w:t>
-      </w:r>
-      <w:bookmarkEnd w:id="8"/>
+        <w:ind w:left="720"/>
+      </w:pPr>
     </w:p>
-    <w:p/>
     <w:p>
       <w:pPr>
         <w:pStyle w:val="Heading1"/>
@@ -1119,19 +1237,295 @@
           <w:numId w:val="1"/>
         </w:numPr>
       </w:pPr>
-      <w:bookmarkStart w:id="9" w:name="_Toc287192477"/>
+      <w:bookmarkStart w:id="7" w:name="_Toc287195613"/>
       <w:r>
         <w:t>Quality requirements</w:t>
       </w:r>
-      <w:bookmarkEnd w:id="9"/>
+      <w:bookmarkEnd w:id="7"/>
     </w:p>
     <w:p/>
     <w:p/>
     <w:p>
       <w:pPr>
+        <w:rPr>
+          <w:rFonts w:asciiTheme="majorHAnsi" w:eastAsiaTheme="majorEastAsia" w:hAnsiTheme="majorHAnsi" w:cstheme="majorBidi"/>
+          <w:b/>
+          <w:bCs/>
+          <w:color w:val="9D3511" w:themeColor="accent1" w:themeShade="BF"/>
+          <w:sz w:val="28"/>
+          <w:szCs w:val="28"/>
+        </w:rPr>
+      </w:pPr>
+      <w:r>
+        <w:br w:type="page"/>
+      </w:r>
+    </w:p>
+    <w:p>
+      <w:pPr>
         <w:pStyle w:val="Heading1"/>
       </w:pPr>
+      <w:r>
+        <w:lastRenderedPageBreak/>
+        <w:t>Annex 1: Use case description template:</w:t>
+      </w:r>
     </w:p>
+    <w:tbl>
+      <w:tblPr>
+        <w:tblStyle w:val="TableGrid"/>
+        <w:tblW w:w="0" w:type="auto"/>
+        <w:jc w:val="center"/>
+        <w:tblLook w:val="04A0"/>
+      </w:tblPr>
+      <w:tblGrid>
+        <w:gridCol w:w="1733"/>
+        <w:gridCol w:w="6789"/>
+      </w:tblGrid>
+      <w:tr>
+        <w:trPr>
+          <w:jc w:val="center"/>
+        </w:trPr>
+        <w:tc>
+          <w:tcPr>
+            <w:tcW w:w="8522" w:type="dxa"/>
+            <w:gridSpan w:val="2"/>
+            <w:shd w:val="clear" w:color="auto" w:fill="F9D8CD" w:themeFill="accent1" w:themeFillTint="33"/>
+          </w:tcPr>
+          <w:p>
+            <w:pPr>
+              <w:pStyle w:val="Heading3"/>
+              <w:jc w:val="center"/>
+            </w:pPr>
+            <w:r>
+              <w:t>USE CASE TITLE</w:t>
+            </w:r>
+          </w:p>
+        </w:tc>
+      </w:tr>
+      <w:tr>
+        <w:trPr>
+          <w:trHeight w:val="687"/>
+          <w:jc w:val="center"/>
+        </w:trPr>
+        <w:tc>
+          <w:tcPr>
+            <w:tcW w:w="1733" w:type="dxa"/>
+          </w:tcPr>
+          <w:p>
+            <w:pPr>
+              <w:rPr>
+                <w:rStyle w:val="Strong"/>
+              </w:rPr>
+            </w:pPr>
+            <w:r>
+              <w:rPr>
+                <w:rStyle w:val="Strong"/>
+              </w:rPr>
+              <w:t>Issues:</w:t>
+            </w:r>
+          </w:p>
+        </w:tc>
+        <w:tc>
+          <w:tcPr>
+            <w:tcW w:w="6789" w:type="dxa"/>
+            <w:shd w:val="clear" w:color="auto" w:fill="F2F2F2" w:themeFill="background1" w:themeFillShade="F2"/>
+          </w:tcPr>
+          <w:p/>
+        </w:tc>
+      </w:tr>
+      <w:tr>
+        <w:trPr>
+          <w:trHeight w:val="710"/>
+          <w:jc w:val="center"/>
+        </w:trPr>
+        <w:tc>
+          <w:tcPr>
+            <w:tcW w:w="1733" w:type="dxa"/>
+          </w:tcPr>
+          <w:p>
+            <w:pPr>
+              <w:rPr>
+                <w:rStyle w:val="Strong"/>
+              </w:rPr>
+            </w:pPr>
+            <w:r>
+              <w:rPr>
+                <w:rStyle w:val="Strong"/>
+              </w:rPr>
+              <w:t>Requirements:</w:t>
+            </w:r>
+          </w:p>
+        </w:tc>
+        <w:tc>
+          <w:tcPr>
+            <w:tcW w:w="6789" w:type="dxa"/>
+            <w:shd w:val="clear" w:color="auto" w:fill="EBDEDA" w:themeFill="accent4" w:themeFillTint="33"/>
+          </w:tcPr>
+          <w:p/>
+        </w:tc>
+      </w:tr>
+      <w:tr>
+        <w:trPr>
+          <w:trHeight w:val="408"/>
+          <w:jc w:val="center"/>
+        </w:trPr>
+        <w:tc>
+          <w:tcPr>
+            <w:tcW w:w="1733" w:type="dxa"/>
+          </w:tcPr>
+          <w:p>
+            <w:pPr>
+              <w:rPr>
+                <w:rStyle w:val="Strong"/>
+              </w:rPr>
+            </w:pPr>
+            <w:r>
+              <w:rPr>
+                <w:rStyle w:val="Strong"/>
+              </w:rPr>
+              <w:t>Actors:</w:t>
+            </w:r>
+          </w:p>
+        </w:tc>
+        <w:tc>
+          <w:tcPr>
+            <w:tcW w:w="6789" w:type="dxa"/>
+            <w:shd w:val="clear" w:color="auto" w:fill="F2F2F2" w:themeFill="background1" w:themeFillShade="F2"/>
+          </w:tcPr>
+          <w:p/>
+        </w:tc>
+      </w:tr>
+      <w:tr>
+        <w:trPr>
+          <w:trHeight w:val="698"/>
+          <w:jc w:val="center"/>
+        </w:trPr>
+        <w:tc>
+          <w:tcPr>
+            <w:tcW w:w="1733" w:type="dxa"/>
+          </w:tcPr>
+          <w:p>
+            <w:pPr>
+              <w:rPr>
+                <w:rStyle w:val="Strong"/>
+              </w:rPr>
+            </w:pPr>
+            <w:r>
+              <w:rPr>
+                <w:rStyle w:val="Strong"/>
+              </w:rPr>
+              <w:t>Goals:</w:t>
+            </w:r>
+          </w:p>
+        </w:tc>
+        <w:tc>
+          <w:tcPr>
+            <w:tcW w:w="6789" w:type="dxa"/>
+            <w:shd w:val="clear" w:color="auto" w:fill="EBDEDA" w:themeFill="accent4" w:themeFillTint="33"/>
+          </w:tcPr>
+          <w:p/>
+        </w:tc>
+      </w:tr>
+      <w:tr>
+        <w:trPr>
+          <w:trHeight w:val="685"/>
+          <w:jc w:val="center"/>
+        </w:trPr>
+        <w:tc>
+          <w:tcPr>
+            <w:tcW w:w="1733" w:type="dxa"/>
+          </w:tcPr>
+          <w:p>
+            <w:pPr>
+              <w:rPr>
+                <w:rStyle w:val="Strong"/>
+              </w:rPr>
+            </w:pPr>
+            <w:r>
+              <w:rPr>
+                <w:rStyle w:val="Strong"/>
+              </w:rPr>
+              <w:t>Assumptions:</w:t>
+            </w:r>
+          </w:p>
+        </w:tc>
+        <w:tc>
+          <w:tcPr>
+            <w:tcW w:w="6789" w:type="dxa"/>
+            <w:shd w:val="clear" w:color="auto" w:fill="F2F2F2" w:themeFill="background1" w:themeFillShade="F2"/>
+          </w:tcPr>
+          <w:p/>
+        </w:tc>
+      </w:tr>
+      <w:tr>
+        <w:trPr>
+          <w:trHeight w:val="5717"/>
+          <w:jc w:val="center"/>
+        </w:trPr>
+        <w:tc>
+          <w:tcPr>
+            <w:tcW w:w="1733" w:type="dxa"/>
+          </w:tcPr>
+          <w:p>
+            <w:pPr>
+              <w:rPr>
+                <w:rStyle w:val="Strong"/>
+              </w:rPr>
+            </w:pPr>
+            <w:r>
+              <w:rPr>
+                <w:rStyle w:val="Strong"/>
+              </w:rPr>
+              <w:t>Scenario steps:</w:t>
+            </w:r>
+          </w:p>
+        </w:tc>
+        <w:tc>
+          <w:tcPr>
+            <w:tcW w:w="6789" w:type="dxa"/>
+            <w:shd w:val="clear" w:color="auto" w:fill="EBDEDA" w:themeFill="accent4" w:themeFillTint="33"/>
+          </w:tcPr>
+          <w:p/>
+        </w:tc>
+      </w:tr>
+      <w:tr>
+        <w:trPr>
+          <w:trHeight w:val="3106"/>
+          <w:jc w:val="center"/>
+        </w:trPr>
+        <w:tc>
+          <w:tcPr>
+            <w:tcW w:w="1733" w:type="dxa"/>
+          </w:tcPr>
+          <w:p>
+            <w:pPr>
+              <w:rPr>
+                <w:rStyle w:val="Strong"/>
+              </w:rPr>
+            </w:pPr>
+            <w:r>
+              <w:rPr>
+                <w:rStyle w:val="Strong"/>
+              </w:rPr>
+              <w:t>Exception cases:</w:t>
+            </w:r>
+          </w:p>
+        </w:tc>
+        <w:tc>
+          <w:tcPr>
+            <w:tcW w:w="6789" w:type="dxa"/>
+            <w:shd w:val="clear" w:color="auto" w:fill="F2F2F2" w:themeFill="background1" w:themeFillShade="F2"/>
+          </w:tcPr>
+          <w:p/>
+        </w:tc>
+      </w:tr>
+    </w:tbl>
+    <w:p>
+      <w:pPr>
+        <w:ind w:left="720"/>
+      </w:pPr>
+    </w:p>
+    <w:p/>
+    <w:p/>
     <w:sectPr>
       <w:pgSz w:w="11906" w:h="16838"/>
       <w:pgMar w:top="1440" w:right="1440" w:bottom="1440" w:left="1440" w:header="708" w:footer="708" w:gutter="0"/>
@@ -1145,6 +1539,95 @@
 <file path=word/numbering.xml><?xml version="1.0" encoding="utf-8"?>
 <w:numbering xmlns:ve="http://schemas.openxmlformats.org/markup-compatibility/2006" xmlns:o="urn:schemas-microsoft-com:office:office" xmlns:r="http://schemas.openxmlformats.org/officeDocument/2006/relationships" xmlns:m="http://schemas.openxmlformats.org/officeDocument/2006/math" xmlns:v="urn:schemas-microsoft-com:vml" xmlns:wp="http://schemas.openxmlformats.org/drawingml/2006/wordprocessingDrawing" xmlns:w10="urn:schemas-microsoft-com:office:word" xmlns:w="http://schemas.openxmlformats.org/wordprocessingml/2006/main" xmlns:wne="http://schemas.microsoft.com/office/word/2006/wordml">
   <w:abstractNum w:abstractNumId="0">
+    <w:nsid w:val="0C5306B4"/>
+    <w:multiLevelType w:val="hybridMultilevel"/>
+    <w:tmpl w:val="BF1C3EA4"/>
+    <w:lvl w:ilvl="0" w:tplc="0809000F">
+      <w:start w:val="1"/>
+      <w:numFmt w:val="decimal"/>
+      <w:lvlText w:val="%1."/>
+      <w:lvlJc w:val="left"/>
+      <w:pPr>
+        <w:ind w:left="720" w:hanging="360"/>
+      </w:pPr>
+      <w:rPr>
+        <w:rFonts w:hint="default"/>
+      </w:rPr>
+    </w:lvl>
+    <w:lvl w:ilvl="1" w:tplc="08090019" w:tentative="1">
+      <w:start w:val="1"/>
+      <w:numFmt w:val="lowerLetter"/>
+      <w:lvlText w:val="%2."/>
+      <w:lvlJc w:val="left"/>
+      <w:pPr>
+        <w:ind w:left="1440" w:hanging="360"/>
+      </w:pPr>
+    </w:lvl>
+    <w:lvl w:ilvl="2" w:tplc="0809001B" w:tentative="1">
+      <w:start w:val="1"/>
+      <w:numFmt w:val="lowerRoman"/>
+      <w:lvlText w:val="%3."/>
+      <w:lvlJc w:val="right"/>
+      <w:pPr>
+        <w:ind w:left="2160" w:hanging="180"/>
+      </w:pPr>
+    </w:lvl>
+    <w:lvl w:ilvl="3" w:tplc="0809000F" w:tentative="1">
+      <w:start w:val="1"/>
+      <w:numFmt w:val="decimal"/>
+      <w:lvlText w:val="%4."/>
+      <w:lvlJc w:val="left"/>
+      <w:pPr>
+        <w:ind w:left="2880" w:hanging="360"/>
+      </w:pPr>
+    </w:lvl>
+    <w:lvl w:ilvl="4" w:tplc="08090019" w:tentative="1">
+      <w:start w:val="1"/>
+      <w:numFmt w:val="lowerLetter"/>
+      <w:lvlText w:val="%5."/>
+      <w:lvlJc w:val="left"/>
+      <w:pPr>
+        <w:ind w:left="3600" w:hanging="360"/>
+      </w:pPr>
+    </w:lvl>
+    <w:lvl w:ilvl="5" w:tplc="0809001B" w:tentative="1">
+      <w:start w:val="1"/>
+      <w:numFmt w:val="lowerRoman"/>
+      <w:lvlText w:val="%6."/>
+      <w:lvlJc w:val="right"/>
+      <w:pPr>
+        <w:ind w:left="4320" w:hanging="180"/>
+      </w:pPr>
+    </w:lvl>
+    <w:lvl w:ilvl="6" w:tplc="0809000F" w:tentative="1">
+      <w:start w:val="1"/>
+      <w:numFmt w:val="decimal"/>
+      <w:lvlText w:val="%7."/>
+      <w:lvlJc w:val="left"/>
+      <w:pPr>
+        <w:ind w:left="5040" w:hanging="360"/>
+      </w:pPr>
+    </w:lvl>
+    <w:lvl w:ilvl="7" w:tplc="08090019" w:tentative="1">
+      <w:start w:val="1"/>
+      <w:numFmt w:val="lowerLetter"/>
+      <w:lvlText w:val="%8."/>
+      <w:lvlJc w:val="left"/>
+      <w:pPr>
+        <w:ind w:left="5760" w:hanging="360"/>
+      </w:pPr>
+    </w:lvl>
+    <w:lvl w:ilvl="8" w:tplc="0809001B" w:tentative="1">
+      <w:start w:val="1"/>
+      <w:numFmt w:val="lowerRoman"/>
+      <w:lvlText w:val="%9."/>
+      <w:lvlJc w:val="right"/>
+      <w:pPr>
+        <w:ind w:left="6480" w:hanging="180"/>
+      </w:pPr>
+    </w:lvl>
+  </w:abstractNum>
+  <w:abstractNum w:abstractNumId="1">
     <w:nsid w:val="172A5E95"/>
     <w:multiLevelType w:val="hybridMultilevel"/>
     <w:tmpl w:val="C9F43DC8"/>
@@ -1233,7 +1716,7 @@
       </w:pPr>
     </w:lvl>
   </w:abstractNum>
-  <w:abstractNum w:abstractNumId="1">
+  <w:abstractNum w:abstractNumId="2">
     <w:nsid w:val="32C27A54"/>
     <w:multiLevelType w:val="hybridMultilevel"/>
     <w:tmpl w:val="BF1C3EA4"/>
@@ -1322,7 +1805,7 @@
       </w:pPr>
     </w:lvl>
   </w:abstractNum>
-  <w:abstractNum w:abstractNumId="2">
+  <w:abstractNum w:abstractNumId="3">
     <w:nsid w:val="3407205B"/>
     <w:multiLevelType w:val="hybridMultilevel"/>
     <w:tmpl w:val="6CCC549E"/>
@@ -1411,7 +1894,7 @@
       </w:pPr>
     </w:lvl>
   </w:abstractNum>
-  <w:abstractNum w:abstractNumId="3">
+  <w:abstractNum w:abstractNumId="4">
     <w:nsid w:val="397578EB"/>
     <w:multiLevelType w:val="hybridMultilevel"/>
     <w:tmpl w:val="179AF410"/>
@@ -1500,7 +1983,7 @@
       </w:pPr>
     </w:lvl>
   </w:abstractNum>
-  <w:abstractNum w:abstractNumId="4">
+  <w:abstractNum w:abstractNumId="5">
     <w:nsid w:val="50615967"/>
     <w:multiLevelType w:val="hybridMultilevel"/>
     <w:tmpl w:val="103627A2"/>
@@ -1590,19 +2073,22 @@
     </w:lvl>
   </w:abstractNum>
   <w:num w:numId="1">
+    <w:abstractNumId w:val="3"/>
+  </w:num>
+  <w:num w:numId="2">
+    <w:abstractNumId w:val="4"/>
+  </w:num>
+  <w:num w:numId="3">
+    <w:abstractNumId w:val="5"/>
+  </w:num>
+  <w:num w:numId="4">
+    <w:abstractNumId w:val="1"/>
+  </w:num>
+  <w:num w:numId="5">
     <w:abstractNumId w:val="2"/>
   </w:num>
-  <w:num w:numId="2">
-    <w:abstractNumId w:val="3"/>
-  </w:num>
-  <w:num w:numId="3">
-    <w:abstractNumId w:val="4"/>
-  </w:num>
-  <w:num w:numId="4">
+  <w:num w:numId="6">
     <w:abstractNumId w:val="0"/>
-  </w:num>
-  <w:num w:numId="5">
-    <w:abstractNumId w:val="1"/>
   </w:num>
 </w:numbering>
 </file>
@@ -1813,6 +2299,28 @@
       <w:color w:val="D34817" w:themeColor="accent1"/>
       <w:sz w:val="26"/>
       <w:szCs w:val="26"/>
+    </w:rPr>
+  </w:style>
+  <w:style w:type="paragraph" w:styleId="Heading3">
+    <w:name w:val="heading 3"/>
+    <w:basedOn w:val="Normal"/>
+    <w:next w:val="Normal"/>
+    <w:link w:val="Heading3Char"/>
+    <w:uiPriority w:val="9"/>
+    <w:unhideWhenUsed/>
+    <w:qFormat/>
+    <w:rsid w:val="00EB5E39"/>
+    <w:pPr>
+      <w:keepNext/>
+      <w:keepLines/>
+      <w:spacing w:before="200" w:after="0"/>
+      <w:outlineLvl w:val="2"/>
+    </w:pPr>
+    <w:rPr>
+      <w:rFonts w:asciiTheme="majorHAnsi" w:eastAsiaTheme="majorEastAsia" w:hAnsiTheme="majorHAnsi" w:cstheme="majorBidi"/>
+      <w:b/>
+      <w:bCs/>
+      <w:color w:val="D34817" w:themeColor="accent1"/>
     </w:rPr>
   </w:style>
   <w:style w:type="character" w:default="1" w:styleId="DefaultParagraphFont">
@@ -2054,6 +2562,80 @@
       <w:i/>
       <w:iCs/>
       <w:color w:val="808080" w:themeColor="text1" w:themeTint="7F"/>
+    </w:rPr>
+  </w:style>
+  <w:style w:type="table" w:styleId="TableGrid">
+    <w:name w:val="Table Grid"/>
+    <w:basedOn w:val="TableNormal"/>
+    <w:uiPriority w:val="59"/>
+    <w:rsid w:val="00EB5E39"/>
+    <w:pPr>
+      <w:spacing w:after="0" w:line="240" w:lineRule="auto"/>
+    </w:pPr>
+    <w:tblPr>
+      <w:tblInd w:w="0" w:type="dxa"/>
+      <w:tblBorders>
+        <w:top w:val="single" w:sz="4" w:space="0" w:color="000000" w:themeColor="text1"/>
+        <w:left w:val="single" w:sz="4" w:space="0" w:color="000000" w:themeColor="text1"/>
+        <w:bottom w:val="single" w:sz="4" w:space="0" w:color="000000" w:themeColor="text1"/>
+        <w:right w:val="single" w:sz="4" w:space="0" w:color="000000" w:themeColor="text1"/>
+        <w:insideH w:val="single" w:sz="4" w:space="0" w:color="000000" w:themeColor="text1"/>
+        <w:insideV w:val="single" w:sz="4" w:space="0" w:color="000000" w:themeColor="text1"/>
+      </w:tblBorders>
+      <w:tblCellMar>
+        <w:top w:w="0" w:type="dxa"/>
+        <w:left w:w="108" w:type="dxa"/>
+        <w:bottom w:w="0" w:type="dxa"/>
+        <w:right w:w="108" w:type="dxa"/>
+      </w:tblCellMar>
+    </w:tblPr>
+  </w:style>
+  <w:style w:type="character" w:customStyle="1" w:styleId="Heading3Char">
+    <w:name w:val="Heading 3 Char"/>
+    <w:basedOn w:val="DefaultParagraphFont"/>
+    <w:link w:val="Heading3"/>
+    <w:uiPriority w:val="9"/>
+    <w:rsid w:val="00EB5E39"/>
+    <w:rPr>
+      <w:rFonts w:asciiTheme="majorHAnsi" w:eastAsiaTheme="majorEastAsia" w:hAnsiTheme="majorHAnsi" w:cstheme="majorBidi"/>
+      <w:b/>
+      <w:bCs/>
+      <w:color w:val="D34817" w:themeColor="accent1"/>
+    </w:rPr>
+  </w:style>
+  <w:style w:type="paragraph" w:styleId="TOC3">
+    <w:name w:val="toc 3"/>
+    <w:basedOn w:val="Normal"/>
+    <w:next w:val="Normal"/>
+    <w:autoRedefine/>
+    <w:uiPriority w:val="39"/>
+    <w:unhideWhenUsed/>
+    <w:rsid w:val="00EB5E39"/>
+    <w:pPr>
+      <w:spacing w:after="100"/>
+      <w:ind w:left="440"/>
+    </w:pPr>
+  </w:style>
+  <w:style w:type="character" w:styleId="Emphasis">
+    <w:name w:val="Emphasis"/>
+    <w:basedOn w:val="DefaultParagraphFont"/>
+    <w:uiPriority w:val="20"/>
+    <w:qFormat/>
+    <w:rsid w:val="00EB5E39"/>
+    <w:rPr>
+      <w:i/>
+      <w:iCs/>
+    </w:rPr>
+  </w:style>
+  <w:style w:type="character" w:styleId="Strong">
+    <w:name w:val="Strong"/>
+    <w:basedOn w:val="DefaultParagraphFont"/>
+    <w:uiPriority w:val="22"/>
+    <w:qFormat/>
+    <w:rsid w:val="00713810"/>
+    <w:rPr>
+      <w:b/>
+      <w:bCs/>
     </w:rPr>
   </w:style>
 </w:styles>
@@ -2347,7 +2929,7 @@
 </file>
 
 <file path=customXml/itemProps1.xml><?xml version="1.0" encoding="utf-8"?>
-<ds:datastoreItem xmlns:ds="http://schemas.openxmlformats.org/officeDocument/2006/customXml" ds:itemID="{A97E1D89-2EBD-4ABE-B3E7-9BF073F11ACC}">
+<ds:datastoreItem xmlns:ds="http://schemas.openxmlformats.org/officeDocument/2006/customXml" ds:itemID="{00A70832-A352-4245-BFE6-4CD93C5AFDC3}">
   <ds:schemaRefs>
     <ds:schemaRef ds:uri="http://schemas.openxmlformats.org/officeDocument/2006/bibliography"/>
   </ds:schemaRefs>

</xml_diff>